<commit_message>
abschnitt von nicole in den bericht aufgenommen
</commit_message>
<xml_diff>
--- a/Dokumentation/Abschlussbericht/Konstruktion des Oktokommanders.docx
+++ b/Dokumentation/Abschlussbericht/Konstruktion des Oktokommanders.docx
@@ -1,6 +1,6 @@
 
 <file path=word/document.xml><?xml version="1.0" encoding="utf-8"?>
-<w:document xmlns:wpc="http://schemas.microsoft.com/office/word/2010/wordprocessingCanvas" xmlns:cx="http://schemas.microsoft.com/office/drawing/2014/chartex" xmlns:cx1="http://schemas.microsoft.com/office/drawing/2015/9/8/chartex" xmlns:cx2="http://schemas.microsoft.com/office/drawing/2015/10/21/chartex" xmlns:cx3="http://schemas.microsoft.com/office/drawing/2016/5/9/chartex" xmlns:cx4="http://schemas.microsoft.com/office/drawing/2016/5/10/chartex" xmlns:cx5="http://schemas.microsoft.com/office/drawing/2016/5/11/chartex" xmlns:cx6="http://schemas.microsoft.com/office/drawing/2016/5/12/chartex" xmlns:cx7="http://schemas.microsoft.com/office/drawing/2016/5/13/chartex" xmlns:cx8="http://schemas.microsoft.com/office/drawing/2016/5/14/chartex" xmlns:mc="http://schemas.openxmlformats.org/markup-compatibility/2006" xmlns:aink="http://schemas.microsoft.com/office/drawing/2016/ink" xmlns:am3d="http://schemas.microsoft.com/office/drawing/2017/model3d" xmlns:o="urn:schemas-microsoft-com:office:office" xmlns:r="http://schemas.openxmlformats.org/officeDocument/2006/relationships" xmlns:m="http://schemas.openxmlformats.org/officeDocument/2006/math" xmlns:v="urn:schemas-microsoft-com:vml" xmlns:wp14="http://schemas.microsoft.com/office/word/2010/wordprocessingDrawing" xmlns:wp="http://schemas.openxmlformats.org/drawingml/2006/wordprocessingDrawing" xmlns:w10="urn:schemas-microsoft-com:office:word" xmlns:w="http://schemas.openxmlformats.org/wordprocessingml/2006/main" xmlns:w14="http://schemas.microsoft.com/office/word/2010/wordml" xmlns:w15="http://schemas.microsoft.com/office/word/2012/wordml" xmlns:w16cid="http://schemas.microsoft.com/office/word/2016/wordml/cid" xmlns:w16se="http://schemas.microsoft.com/office/word/2015/wordml/symex" xmlns:wpg="http://schemas.microsoft.com/office/word/2010/wordprocessingGroup" xmlns:wpi="http://schemas.microsoft.com/office/word/2010/wordprocessingInk" xmlns:wne="http://schemas.microsoft.com/office/word/2006/wordml" xmlns:wps="http://schemas.microsoft.com/office/word/2010/wordprocessingShape" mc:Ignorable="w14 w15 w16se w16cid wp14">
+<w:document xmlns:wpc="http://schemas.microsoft.com/office/word/2010/wordprocessingCanvas" xmlns:mc="http://schemas.openxmlformats.org/markup-compatibility/2006" xmlns:o="urn:schemas-microsoft-com:office:office" xmlns:r="http://schemas.openxmlformats.org/officeDocument/2006/relationships" xmlns:m="http://schemas.openxmlformats.org/officeDocument/2006/math" xmlns:v="urn:schemas-microsoft-com:vml" xmlns:wp14="http://schemas.microsoft.com/office/word/2010/wordprocessingDrawing" xmlns:wp="http://schemas.openxmlformats.org/drawingml/2006/wordprocessingDrawing" xmlns:w10="urn:schemas-microsoft-com:office:word" xmlns:w="http://schemas.openxmlformats.org/wordprocessingml/2006/main" xmlns:w14="http://schemas.microsoft.com/office/word/2010/wordml" xmlns:w15="http://schemas.microsoft.com/office/word/2012/wordml" xmlns:wpg="http://schemas.microsoft.com/office/word/2010/wordprocessingGroup" xmlns:wpi="http://schemas.microsoft.com/office/word/2010/wordprocessingInk" xmlns:wne="http://schemas.microsoft.com/office/word/2006/wordml" xmlns:wps="http://schemas.microsoft.com/office/word/2010/wordprocessingShape" mc:Ignorable="w14 w15 wp14">
   <w:body>
     <w:p>
       <w:pPr>
@@ -90,6 +90,7 @@
       <w:r>
         <w:rPr>
           <w:noProof/>
+          <w:lang w:eastAsia="de-DE"/>
         </w:rPr>
         <w:drawing>
           <wp:anchor distT="0" distB="0" distL="114300" distR="114300" simplePos="0" relativeHeight="251658240" behindDoc="0" locked="0" layoutInCell="1" allowOverlap="1">
@@ -176,6 +177,7 @@
       <w:r>
         <w:rPr>
           <w:noProof/>
+          <w:lang w:eastAsia="de-DE"/>
         </w:rPr>
         <mc:AlternateContent>
           <mc:Choice Requires="wps">
@@ -224,14 +226,36 @@
                             <w:r>
                               <w:t xml:space="preserve">Abbildung </w:t>
                             </w:r>
-                            <w:fldSimple w:instr=" SEQ Abbildung \* ARABIC ">
-                              <w:r>
-                                <w:rPr>
-                                  <w:noProof/>
-                                </w:rPr>
-                                <w:t>1</w:t>
-                              </w:r>
-                            </w:fldSimple>
+                            <w:r>
+                              <w:rPr>
+                                <w:noProof/>
+                              </w:rPr>
+                              <w:fldChar w:fldCharType="begin"/>
+                            </w:r>
+                            <w:r>
+                              <w:rPr>
+                                <w:noProof/>
+                              </w:rPr>
+                              <w:instrText xml:space="preserve"> SEQ Abbildung \* ARABIC </w:instrText>
+                            </w:r>
+                            <w:r>
+                              <w:rPr>
+                                <w:noProof/>
+                              </w:rPr>
+                              <w:fldChar w:fldCharType="separate"/>
+                            </w:r>
+                            <w:r>
+                              <w:rPr>
+                                <w:noProof/>
+                              </w:rPr>
+                              <w:t>1</w:t>
+                            </w:r>
+                            <w:r>
+                              <w:rPr>
+                                <w:noProof/>
+                              </w:rPr>
+                              <w:fldChar w:fldCharType="end"/>
+                            </w:r>
                             <w:r>
                               <w:t xml:space="preserve">: Stage </w:t>
                             </w:r>
@@ -256,7 +280,7 @@
               </wp:anchor>
             </w:drawing>
           </mc:Choice>
-          <mc:Fallback>
+          <mc:Fallback xmlns:w16se="http://schemas.microsoft.com/office/word/2015/wordml/symex" xmlns:w16cid="http://schemas.microsoft.com/office/word/2016/wordml/cid" xmlns:am3d="http://schemas.microsoft.com/office/drawing/2017/model3d" xmlns:aink="http://schemas.microsoft.com/office/drawing/2016/ink" xmlns:cx8="http://schemas.microsoft.com/office/drawing/2016/5/14/chartex" xmlns:cx7="http://schemas.microsoft.com/office/drawing/2016/5/13/chartex" xmlns:cx6="http://schemas.microsoft.com/office/drawing/2016/5/12/chartex" xmlns:cx5="http://schemas.microsoft.com/office/drawing/2016/5/11/chartex" xmlns:cx4="http://schemas.microsoft.com/office/drawing/2016/5/10/chartex" xmlns:cx3="http://schemas.microsoft.com/office/drawing/2016/5/9/chartex" xmlns:cx2="http://schemas.microsoft.com/office/drawing/2015/10/21/chartex" xmlns:cx1="http://schemas.microsoft.com/office/drawing/2015/9/8/chartex" xmlns:cx="http://schemas.microsoft.com/office/drawing/2014/chartex">
             <w:pict>
               <v:shapetype w14:anchorId="3515DA77" id="_x0000_t202" coordsize="21600,21600" o:spt="202" path="m,l,21600r21600,l21600,xe">
                 <v:stroke joinstyle="miter"/>
@@ -309,6 +333,7 @@
       <w:r>
         <w:rPr>
           <w:noProof/>
+          <w:lang w:eastAsia="de-DE"/>
         </w:rPr>
         <w:drawing>
           <wp:anchor distT="0" distB="0" distL="114300" distR="114300" simplePos="0" relativeHeight="251664384" behindDoc="1" locked="0" layoutInCell="1" allowOverlap="1">
@@ -383,43 +408,51 @@
         <w:rPr>
           <w:i/>
         </w:rPr>
-        <w:t xml:space="preserve">Stage </w:t>
+        <w:t>Stage 1</w:t>
+      </w:r>
+      <w:r>
+        <w:t xml:space="preserve"> ist eine Platine, auf der der </w:t>
+      </w:r>
+      <w:proofErr w:type="spellStart"/>
+      <w:r>
+        <w:t>arduino</w:t>
+      </w:r>
+      <w:proofErr w:type="spellEnd"/>
+      <w:r>
+        <w:t xml:space="preserve"> </w:t>
+      </w:r>
+      <w:proofErr w:type="spellStart"/>
+      <w:r>
+        <w:t>micro</w:t>
+      </w:r>
+      <w:proofErr w:type="spellEnd"/>
+      <w:r>
+        <w:t xml:space="preserve">, die I²C-Expander, die Stromversorgung und die </w:t>
+      </w:r>
+      <w:proofErr w:type="spellStart"/>
+      <w:r>
+        <w:t>female</w:t>
+      </w:r>
+      <w:proofErr w:type="spellEnd"/>
+      <w:r>
+        <w:t xml:space="preserve"> USB-Buchsen zur Verbindung der Detektormodule angeordnet sind. </w:t>
       </w:r>
       <w:r>
         <w:rPr>
           <w:i/>
         </w:rPr>
-        <w:t>1</w:t>
-      </w:r>
-      <w:r>
-        <w:t xml:space="preserve"> ist eine Platine, auf der der </w:t>
+        <w:t>Stage 1</w:t>
+      </w:r>
+      <w:r>
+        <w:t xml:space="preserve"> ist die unterste Elektronikeinheit im </w:t>
       </w:r>
       <w:proofErr w:type="spellStart"/>
       <w:r>
-        <w:t>arduino</w:t>
+        <w:t>Oktokommander</w:t>
       </w:r>
       <w:proofErr w:type="spellEnd"/>
       <w:r>
-        <w:t xml:space="preserve"> </w:t>
-      </w:r>
-      <w:proofErr w:type="spellStart"/>
-      <w:r>
-        <w:t>micro</w:t>
-      </w:r>
-      <w:proofErr w:type="spellEnd"/>
-      <w:r>
-        <w:t xml:space="preserve">, die I²C-Expander, die Stromversorgung und die </w:t>
-      </w:r>
-      <w:proofErr w:type="spellStart"/>
-      <w:r>
-        <w:t>female</w:t>
-      </w:r>
-      <w:proofErr w:type="spellEnd"/>
-      <w:r>
-        <w:t xml:space="preserve"> USB-Buchsen zur Verbindung der Detektormodule angeordnet sind.</w:t>
-      </w:r>
-      <w:r>
-        <w:t xml:space="preserve"> </w:t>
+        <w:t xml:space="preserve">. Die LED-Einheit zur Lichterzeugung wird auf einer weiteren Plattform befestigt, die über der </w:t>
       </w:r>
       <w:r>
         <w:rPr>
@@ -428,51 +461,13 @@
         <w:t>Stage 1</w:t>
       </w:r>
       <w:r>
-        <w:t xml:space="preserve"> ist die unterste Elektronikeinheit im </w:t>
-      </w:r>
-      <w:proofErr w:type="spellStart"/>
-      <w:r>
-        <w:t>Oktokommander</w:t>
-      </w:r>
-      <w:proofErr w:type="spellEnd"/>
-      <w:r>
-        <w:t>.</w:t>
-      </w:r>
-      <w:r>
-        <w:t xml:space="preserve"> Die LED-Einheit zur Lichterzeugung wird auf einer weiteren Plattform </w:t>
-      </w:r>
-      <w:r>
-        <w:t xml:space="preserve">befestigt, die über der </w:t>
+        <w:t xml:space="preserve"> positioniert wird. In Abbildung 2 ist die </w:t>
       </w:r>
       <w:r>
         <w:rPr>
           <w:i/>
         </w:rPr>
-        <w:t>Stage 1</w:t>
-      </w:r>
-      <w:r>
-        <w:t xml:space="preserve"> positioniert wird</w:t>
-      </w:r>
-      <w:r>
-        <w:t xml:space="preserve">. In Abbildung 2 ist die </w:t>
-      </w:r>
-      <w:r>
-        <w:rPr>
-          <w:i/>
-        </w:rPr>
-        <w:t xml:space="preserve">Stage </w:t>
-      </w:r>
-      <w:r>
-        <w:rPr>
-          <w:i/>
-        </w:rPr>
-        <w:t>2</w:t>
-      </w:r>
-      <w:r>
-        <w:rPr>
-          <w:i/>
-        </w:rPr>
-        <w:t xml:space="preserve"> </w:t>
+        <w:t xml:space="preserve">Stage 2 </w:t>
       </w:r>
       <w:r>
         <w:t>dargestellt.</w:t>
@@ -482,6 +477,7 @@
       <w:r>
         <w:rPr>
           <w:noProof/>
+          <w:lang w:eastAsia="de-DE"/>
         </w:rPr>
         <mc:AlternateContent>
           <mc:Choice Requires="wps">
@@ -530,14 +526,36 @@
                             <w:r>
                               <w:t xml:space="preserve">Abbildung </w:t>
                             </w:r>
-                            <w:fldSimple w:instr=" SEQ Abbildung \* ARABIC ">
-                              <w:r>
-                                <w:rPr>
-                                  <w:noProof/>
-                                </w:rPr>
-                                <w:t>2</w:t>
-                              </w:r>
-                            </w:fldSimple>
+                            <w:r>
+                              <w:rPr>
+                                <w:noProof/>
+                              </w:rPr>
+                              <w:fldChar w:fldCharType="begin"/>
+                            </w:r>
+                            <w:r>
+                              <w:rPr>
+                                <w:noProof/>
+                              </w:rPr>
+                              <w:instrText xml:space="preserve"> SEQ Abbildung \* ARABIC </w:instrText>
+                            </w:r>
+                            <w:r>
+                              <w:rPr>
+                                <w:noProof/>
+                              </w:rPr>
+                              <w:fldChar w:fldCharType="separate"/>
+                            </w:r>
+                            <w:r>
+                              <w:rPr>
+                                <w:noProof/>
+                              </w:rPr>
+                              <w:t>2</w:t>
+                            </w:r>
+                            <w:r>
+                              <w:rPr>
+                                <w:noProof/>
+                              </w:rPr>
+                              <w:fldChar w:fldCharType="end"/>
+                            </w:r>
                             <w:r>
                               <w:t xml:space="preserve">: Stage </w:t>
                             </w:r>
@@ -561,7 +579,7 @@
               </wp:anchor>
             </w:drawing>
           </mc:Choice>
-          <mc:Fallback>
+          <mc:Fallback xmlns:w16se="http://schemas.microsoft.com/office/word/2015/wordml/symex" xmlns:w16cid="http://schemas.microsoft.com/office/word/2016/wordml/cid" xmlns:am3d="http://schemas.microsoft.com/office/drawing/2017/model3d" xmlns:aink="http://schemas.microsoft.com/office/drawing/2016/ink" xmlns:cx8="http://schemas.microsoft.com/office/drawing/2016/5/14/chartex" xmlns:cx7="http://schemas.microsoft.com/office/drawing/2016/5/13/chartex" xmlns:cx6="http://schemas.microsoft.com/office/drawing/2016/5/12/chartex" xmlns:cx5="http://schemas.microsoft.com/office/drawing/2016/5/11/chartex" xmlns:cx4="http://schemas.microsoft.com/office/drawing/2016/5/10/chartex" xmlns:cx3="http://schemas.microsoft.com/office/drawing/2016/5/9/chartex" xmlns:cx2="http://schemas.microsoft.com/office/drawing/2015/10/21/chartex" xmlns:cx1="http://schemas.microsoft.com/office/drawing/2015/9/8/chartex" xmlns:cx="http://schemas.microsoft.com/office/drawing/2014/chartex">
             <w:pict>
               <v:shape w14:anchorId="58497F19" id="Textfeld 4" o:spid="_x0000_s1027" type="#_x0000_t202" style="position:absolute;margin-left:173.4pt;margin-top:34pt;width:209.75pt;height:.05pt;z-index:-251653120;visibility:visible;mso-wrap-style:square;mso-wrap-distance-left:9pt;mso-wrap-distance-top:0;mso-wrap-distance-right:9pt;mso-wrap-distance-bottom:0;mso-position-horizontal:absolute;mso-position-horizontal-relative:text;mso-position-vertical:absolute;mso-position-vertical-relative:text;v-text-anchor:top" o:gfxdata="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" stroked="f">
                 <v:textbox style="mso-fit-shape-to-text:t" inset="0,0,0,0">
@@ -675,6 +693,7 @@
       <w:r>
         <w:rPr>
           <w:noProof/>
+          <w:lang w:eastAsia="de-DE"/>
         </w:rPr>
         <w:drawing>
           <wp:inline distT="0" distB="0" distL="0" distR="0">
@@ -737,14 +756,36 @@
       <w:r>
         <w:t xml:space="preserve">Abbildung </w:t>
       </w:r>
-      <w:fldSimple w:instr=" SEQ Abbildung \* ARABIC ">
-        <w:r>
-          <w:rPr>
-            <w:noProof/>
-          </w:rPr>
-          <w:t>3</w:t>
-        </w:r>
-      </w:fldSimple>
+      <w:r>
+        <w:rPr>
+          <w:noProof/>
+        </w:rPr>
+        <w:fldChar w:fldCharType="begin"/>
+      </w:r>
+      <w:r>
+        <w:rPr>
+          <w:noProof/>
+        </w:rPr>
+        <w:instrText xml:space="preserve"> SEQ Abbildung \* ARABIC </w:instrText>
+      </w:r>
+      <w:r>
+        <w:rPr>
+          <w:noProof/>
+        </w:rPr>
+        <w:fldChar w:fldCharType="separate"/>
+      </w:r>
+      <w:r>
+        <w:rPr>
+          <w:noProof/>
+        </w:rPr>
+        <w:t>3</w:t>
+      </w:r>
+      <w:r>
+        <w:rPr>
+          <w:noProof/>
+        </w:rPr>
+        <w:fldChar w:fldCharType="end"/>
+      </w:r>
       <w:r>
         <w:t>: Stage 3</w:t>
       </w:r>
@@ -802,6 +843,7 @@
       <w:r>
         <w:rPr>
           <w:noProof/>
+          <w:lang w:eastAsia="de-DE"/>
         </w:rPr>
         <mc:AlternateContent>
           <mc:Choice Requires="wps">
@@ -856,7 +898,7 @@
               </wp:anchor>
             </w:drawing>
           </mc:Choice>
-          <mc:Fallback>
+          <mc:Fallback xmlns:w16se="http://schemas.microsoft.com/office/word/2015/wordml/symex" xmlns:w16cid="http://schemas.microsoft.com/office/word/2016/wordml/cid" xmlns:am3d="http://schemas.microsoft.com/office/drawing/2017/model3d" xmlns:aink="http://schemas.microsoft.com/office/drawing/2016/ink" xmlns:cx8="http://schemas.microsoft.com/office/drawing/2016/5/14/chartex" xmlns:cx7="http://schemas.microsoft.com/office/drawing/2016/5/13/chartex" xmlns:cx6="http://schemas.microsoft.com/office/drawing/2016/5/12/chartex" xmlns:cx5="http://schemas.microsoft.com/office/drawing/2016/5/11/chartex" xmlns:cx4="http://schemas.microsoft.com/office/drawing/2016/5/10/chartex" xmlns:cx3="http://schemas.microsoft.com/office/drawing/2016/5/9/chartex" xmlns:cx2="http://schemas.microsoft.com/office/drawing/2015/10/21/chartex" xmlns:cx1="http://schemas.microsoft.com/office/drawing/2015/9/8/chartex" xmlns:cx="http://schemas.microsoft.com/office/drawing/2014/chartex">
             <w:pict>
               <v:shapetype w14:anchorId="7D5175DC" id="_x0000_t32" coordsize="21600,21600" o:spt="32" o:oned="t" path="m,l21600,21600e" filled="f">
                 <v:path arrowok="t" fillok="f" o:connecttype="none"/>
@@ -872,6 +914,7 @@
       <w:r>
         <w:rPr>
           <w:noProof/>
+          <w:lang w:eastAsia="de-DE"/>
         </w:rPr>
         <mc:AlternateContent>
           <mc:Choice Requires="wps">
@@ -926,7 +969,7 @@
               </wp:anchor>
             </w:drawing>
           </mc:Choice>
-          <mc:Fallback>
+          <mc:Fallback xmlns:w16se="http://schemas.microsoft.com/office/word/2015/wordml/symex" xmlns:w16cid="http://schemas.microsoft.com/office/word/2016/wordml/cid" xmlns:am3d="http://schemas.microsoft.com/office/drawing/2017/model3d" xmlns:aink="http://schemas.microsoft.com/office/drawing/2016/ink" xmlns:cx8="http://schemas.microsoft.com/office/drawing/2016/5/14/chartex" xmlns:cx7="http://schemas.microsoft.com/office/drawing/2016/5/13/chartex" xmlns:cx6="http://schemas.microsoft.com/office/drawing/2016/5/12/chartex" xmlns:cx5="http://schemas.microsoft.com/office/drawing/2016/5/11/chartex" xmlns:cx4="http://schemas.microsoft.com/office/drawing/2016/5/10/chartex" xmlns:cx3="http://schemas.microsoft.com/office/drawing/2016/5/9/chartex" xmlns:cx2="http://schemas.microsoft.com/office/drawing/2015/10/21/chartex" xmlns:cx1="http://schemas.microsoft.com/office/drawing/2015/9/8/chartex" xmlns:cx="http://schemas.microsoft.com/office/drawing/2014/chartex">
             <w:pict>
               <v:shape w14:anchorId="7392E146" id="Gerade Verbindung mit Pfeil 17" o:spid="_x0000_s1026" type="#_x0000_t32" style="position:absolute;margin-left:271.2pt;margin-top:213.3pt;width:39pt;height:1.2pt;flip:x;z-index:251674624;visibility:visible;mso-wrap-style:square;mso-wrap-distance-left:9pt;mso-wrap-distance-top:0;mso-wrap-distance-right:9pt;mso-wrap-distance-bottom:0;mso-position-horizontal:absolute;mso-position-horizontal-relative:text;mso-position-vertical:absolute;mso-position-vertical-relative:text" o:gfxdata="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" strokecolor="#4472c4 [3204]" strokeweight=".5pt">
                 <v:stroke endarrow="block" joinstyle="miter"/>
@@ -938,6 +981,7 @@
       <w:r>
         <w:rPr>
           <w:noProof/>
+          <w:lang w:eastAsia="de-DE"/>
         </w:rPr>
         <mc:AlternateContent>
           <mc:Choice Requires="wps">
@@ -992,7 +1036,7 @@
               </wp:anchor>
             </w:drawing>
           </mc:Choice>
-          <mc:Fallback>
+          <mc:Fallback xmlns:w16se="http://schemas.microsoft.com/office/word/2015/wordml/symex" xmlns:w16cid="http://schemas.microsoft.com/office/word/2016/wordml/cid" xmlns:am3d="http://schemas.microsoft.com/office/drawing/2017/model3d" xmlns:aink="http://schemas.microsoft.com/office/drawing/2016/ink" xmlns:cx8="http://schemas.microsoft.com/office/drawing/2016/5/14/chartex" xmlns:cx7="http://schemas.microsoft.com/office/drawing/2016/5/13/chartex" xmlns:cx6="http://schemas.microsoft.com/office/drawing/2016/5/12/chartex" xmlns:cx5="http://schemas.microsoft.com/office/drawing/2016/5/11/chartex" xmlns:cx4="http://schemas.microsoft.com/office/drawing/2016/5/10/chartex" xmlns:cx3="http://schemas.microsoft.com/office/drawing/2016/5/9/chartex" xmlns:cx2="http://schemas.microsoft.com/office/drawing/2015/10/21/chartex" xmlns:cx1="http://schemas.microsoft.com/office/drawing/2015/9/8/chartex" xmlns:cx="http://schemas.microsoft.com/office/drawing/2014/chartex">
             <w:pict>
               <v:shape w14:anchorId="45CE6358" id="Gerade Verbindung mit Pfeil 18" o:spid="_x0000_s1026" type="#_x0000_t32" style="position:absolute;margin-left:271.2pt;margin-top:272.1pt;width:39pt;height:1.2pt;flip:x;z-index:251676672;visibility:visible;mso-wrap-style:square;mso-wrap-distance-left:9pt;mso-wrap-distance-top:0;mso-wrap-distance-right:9pt;mso-wrap-distance-bottom:0;mso-position-horizontal:absolute;mso-position-horizontal-relative:text;mso-position-vertical:absolute;mso-position-vertical-relative:text" o:gfxdata="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" strokecolor="#4472c4 [3204]" strokeweight=".5pt">
                 <v:stroke endarrow="block" joinstyle="miter"/>
@@ -1004,6 +1048,7 @@
       <w:r>
         <w:rPr>
           <w:noProof/>
+          <w:lang w:eastAsia="de-DE"/>
         </w:rPr>
         <mc:AlternateContent>
           <mc:Choice Requires="wps">
@@ -1158,7 +1203,7 @@
               </wp:anchor>
             </w:drawing>
           </mc:Choice>
-          <mc:Fallback>
+          <mc:Fallback xmlns:w16se="http://schemas.microsoft.com/office/word/2015/wordml/symex" xmlns:w16cid="http://schemas.microsoft.com/office/word/2016/wordml/cid" xmlns:am3d="http://schemas.microsoft.com/office/drawing/2017/model3d" xmlns:aink="http://schemas.microsoft.com/office/drawing/2016/ink" xmlns:cx8="http://schemas.microsoft.com/office/drawing/2016/5/14/chartex" xmlns:cx7="http://schemas.microsoft.com/office/drawing/2016/5/13/chartex" xmlns:cx6="http://schemas.microsoft.com/office/drawing/2016/5/12/chartex" xmlns:cx5="http://schemas.microsoft.com/office/drawing/2016/5/11/chartex" xmlns:cx4="http://schemas.microsoft.com/office/drawing/2016/5/10/chartex" xmlns:cx3="http://schemas.microsoft.com/office/drawing/2016/5/9/chartex" xmlns:cx2="http://schemas.microsoft.com/office/drawing/2015/10/21/chartex" xmlns:cx1="http://schemas.microsoft.com/office/drawing/2015/9/8/chartex" xmlns:cx="http://schemas.microsoft.com/office/drawing/2014/chartex">
             <w:pict>
               <v:shape id="Textfeld 2" o:spid="_x0000_s1028" type="#_x0000_t202" style="position:absolute;left:0;text-align:left;margin-left:307.15pt;margin-top:163.8pt;width:86.4pt;height:262.8pt;z-index:-251648000;visibility:visible;mso-wrap-style:square;mso-width-percent:0;mso-height-percent:0;mso-wrap-distance-left:9pt;mso-wrap-distance-top:3.6pt;mso-wrap-distance-right:9pt;mso-wrap-distance-bottom:3.6pt;mso-position-horizontal:absolute;mso-position-horizontal-relative:text;mso-position-vertical:absolute;mso-position-vertical-relative:page;mso-width-percent:0;mso-height-percent:0;mso-width-relative:margin;mso-height-relative:margin;v-text-anchor:top" o:gfxdata="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" strokecolor="white [3212]">
                 <v:textbox>
@@ -1264,6 +1309,7 @@
       <w:r>
         <w:rPr>
           <w:noProof/>
+          <w:lang w:eastAsia="de-DE"/>
         </w:rPr>
         <mc:AlternateContent>
           <mc:Choice Requires="wps">
@@ -1324,7 +1370,7 @@
               </wp:anchor>
             </w:drawing>
           </mc:Choice>
-          <mc:Fallback>
+          <mc:Fallback xmlns:w16se="http://schemas.microsoft.com/office/word/2015/wordml/symex" xmlns:w16cid="http://schemas.microsoft.com/office/word/2016/wordml/cid" xmlns:am3d="http://schemas.microsoft.com/office/drawing/2017/model3d" xmlns:aink="http://schemas.microsoft.com/office/drawing/2016/ink" xmlns:cx8="http://schemas.microsoft.com/office/drawing/2016/5/14/chartex" xmlns:cx7="http://schemas.microsoft.com/office/drawing/2016/5/13/chartex" xmlns:cx6="http://schemas.microsoft.com/office/drawing/2016/5/12/chartex" xmlns:cx5="http://schemas.microsoft.com/office/drawing/2016/5/11/chartex" xmlns:cx4="http://schemas.microsoft.com/office/drawing/2016/5/10/chartex" xmlns:cx3="http://schemas.microsoft.com/office/drawing/2016/5/9/chartex" xmlns:cx2="http://schemas.microsoft.com/office/drawing/2015/10/21/chartex" xmlns:cx1="http://schemas.microsoft.com/office/drawing/2015/9/8/chartex" xmlns:cx="http://schemas.microsoft.com/office/drawing/2014/chartex">
             <w:pict>
               <v:shape w14:anchorId="1B451103" id="Gerade Verbindung mit Pfeil 16" o:spid="_x0000_s1026" type="#_x0000_t32" style="position:absolute;margin-left:273.55pt;margin-top:155.3pt;width:35.4pt;height:3.6pt;flip:x;z-index:251672576;visibility:visible;mso-wrap-style:square;mso-width-percent:0;mso-height-percent:0;mso-wrap-distance-left:9pt;mso-wrap-distance-top:0;mso-wrap-distance-right:9pt;mso-wrap-distance-bottom:0;mso-position-horizontal:absolute;mso-position-horizontal-relative:text;mso-position-vertical:absolute;mso-position-vertical-relative:text;mso-width-percent:0;mso-height-percent:0;mso-width-relative:margin;mso-height-relative:margin" o:gfxdata="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" strokecolor="#4472c4 [3204]" strokeweight=".5pt">
                 <v:stroke endarrow="block" joinstyle="miter"/>
@@ -1336,6 +1382,7 @@
       <w:r>
         <w:rPr>
           <w:noProof/>
+          <w:lang w:eastAsia="de-DE"/>
         </w:rPr>
         <mc:AlternateContent>
           <mc:Choice Requires="wps">
@@ -1390,7 +1437,7 @@
               </wp:anchor>
             </w:drawing>
           </mc:Choice>
-          <mc:Fallback>
+          <mc:Fallback xmlns:w16se="http://schemas.microsoft.com/office/word/2015/wordml/symex" xmlns:w16cid="http://schemas.microsoft.com/office/word/2016/wordml/cid" xmlns:am3d="http://schemas.microsoft.com/office/drawing/2017/model3d" xmlns:aink="http://schemas.microsoft.com/office/drawing/2016/ink" xmlns:cx8="http://schemas.microsoft.com/office/drawing/2016/5/14/chartex" xmlns:cx7="http://schemas.microsoft.com/office/drawing/2016/5/13/chartex" xmlns:cx6="http://schemas.microsoft.com/office/drawing/2016/5/12/chartex" xmlns:cx5="http://schemas.microsoft.com/office/drawing/2016/5/11/chartex" xmlns:cx4="http://schemas.microsoft.com/office/drawing/2016/5/10/chartex" xmlns:cx3="http://schemas.microsoft.com/office/drawing/2016/5/9/chartex" xmlns:cx2="http://schemas.microsoft.com/office/drawing/2015/10/21/chartex" xmlns:cx1="http://schemas.microsoft.com/office/drawing/2015/9/8/chartex" xmlns:cx="http://schemas.microsoft.com/office/drawing/2014/chartex">
             <w:pict>
               <v:shape w14:anchorId="47BA6408" id="Gerade Verbindung mit Pfeil 13" o:spid="_x0000_s1026" type="#_x0000_t32" style="position:absolute;margin-left:277.15pt;margin-top:42.5pt;width:33.6pt;height:.6pt;flip:x y;z-index:251669504;visibility:visible;mso-wrap-style:square;mso-wrap-distance-left:9pt;mso-wrap-distance-top:0;mso-wrap-distance-right:9pt;mso-wrap-distance-bottom:0;mso-position-horizontal:absolute;mso-position-horizontal-relative:text;mso-position-vertical:absolute;mso-position-vertical-relative:text" o:gfxdata="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" strokecolor="#4472c4 [3204]" strokeweight=".5pt">
                 <v:stroke endarrow="block" joinstyle="miter"/>
@@ -1402,6 +1449,7 @@
       <w:r>
         <w:rPr>
           <w:noProof/>
+          <w:lang w:eastAsia="de-DE"/>
         </w:rPr>
         <w:drawing>
           <wp:inline distT="0" distB="0" distL="0" distR="0">
@@ -1480,14 +1528,36 @@
       <w:r>
         <w:t xml:space="preserve">Abbildung </w:t>
       </w:r>
-      <w:fldSimple w:instr=" SEQ Abbildung \* ARABIC ">
-        <w:r>
-          <w:rPr>
-            <w:noProof/>
-          </w:rPr>
-          <w:t>4</w:t>
-        </w:r>
-      </w:fldSimple>
+      <w:r>
+        <w:rPr>
+          <w:noProof/>
+        </w:rPr>
+        <w:fldChar w:fldCharType="begin"/>
+      </w:r>
+      <w:r>
+        <w:rPr>
+          <w:noProof/>
+        </w:rPr>
+        <w:instrText xml:space="preserve"> SEQ Abbildung \* ARABIC </w:instrText>
+      </w:r>
+      <w:r>
+        <w:rPr>
+          <w:noProof/>
+        </w:rPr>
+        <w:fldChar w:fldCharType="separate"/>
+      </w:r>
+      <w:r>
+        <w:rPr>
+          <w:noProof/>
+        </w:rPr>
+        <w:t>4</w:t>
+      </w:r>
+      <w:r>
+        <w:rPr>
+          <w:noProof/>
+        </w:rPr>
+        <w:fldChar w:fldCharType="end"/>
+      </w:r>
       <w:r>
         <w:t xml:space="preserve">: Zusammenbau </w:t>
       </w:r>
@@ -1595,6 +1665,7 @@
       <w:r>
         <w:rPr>
           <w:noProof/>
+          <w:lang w:eastAsia="de-DE"/>
         </w:rPr>
         <w:drawing>
           <wp:inline distT="0" distB="0" distL="0" distR="0">
@@ -1657,14 +1728,36 @@
       <w:r>
         <w:t xml:space="preserve">Abbildung </w:t>
       </w:r>
-      <w:fldSimple w:instr=" SEQ Abbildung \* ARABIC ">
-        <w:r>
-          <w:rPr>
-            <w:noProof/>
-          </w:rPr>
-          <w:t>5</w:t>
-        </w:r>
-      </w:fldSimple>
+      <w:r>
+        <w:rPr>
+          <w:noProof/>
+        </w:rPr>
+        <w:fldChar w:fldCharType="begin"/>
+      </w:r>
+      <w:r>
+        <w:rPr>
+          <w:noProof/>
+        </w:rPr>
+        <w:instrText xml:space="preserve"> SEQ Abbildung \* ARABIC </w:instrText>
+      </w:r>
+      <w:r>
+        <w:rPr>
+          <w:noProof/>
+        </w:rPr>
+        <w:fldChar w:fldCharType="separate"/>
+      </w:r>
+      <w:r>
+        <w:rPr>
+          <w:noProof/>
+        </w:rPr>
+        <w:t>5</w:t>
+      </w:r>
+      <w:r>
+        <w:rPr>
+          <w:noProof/>
+        </w:rPr>
+        <w:fldChar w:fldCharType="end"/>
+      </w:r>
       <w:r>
         <w:t>: Stage 1 Detektormodul</w:t>
       </w:r>
@@ -1687,15 +1780,7 @@
         <w:t>eine</w:t>
       </w:r>
       <w:r>
-        <w:t xml:space="preserve"> Platine mit dem </w:t>
-      </w:r>
-      <w:proofErr w:type="gramStart"/>
-      <w:r>
-        <w:t>male</w:t>
-      </w:r>
-      <w:proofErr w:type="gramEnd"/>
-      <w:r>
-        <w:t xml:space="preserve"> USB-Stecker und dem I²C-Expandern und sonstiger nötiger Elektronik. Darüber </w:t>
+        <w:t xml:space="preserve"> Platine mit dem male USB-Stecker und dem I²C-Expandern und sonstiger nötiger Elektronik. Darüber </w:t>
       </w:r>
       <w:r>
         <w:t xml:space="preserve">wird die </w:t>
@@ -1727,6 +1812,7 @@
       <w:r>
         <w:rPr>
           <w:noProof/>
+          <w:lang w:eastAsia="de-DE"/>
         </w:rPr>
         <w:drawing>
           <wp:inline distT="0" distB="0" distL="0" distR="0">
@@ -1789,14 +1875,36 @@
       <w:r>
         <w:t xml:space="preserve">Abbildung </w:t>
       </w:r>
-      <w:fldSimple w:instr=" SEQ Abbildung \* ARABIC ">
-        <w:r>
-          <w:rPr>
-            <w:noProof/>
-          </w:rPr>
-          <w:t>6</w:t>
-        </w:r>
-      </w:fldSimple>
+      <w:r>
+        <w:rPr>
+          <w:noProof/>
+        </w:rPr>
+        <w:fldChar w:fldCharType="begin"/>
+      </w:r>
+      <w:r>
+        <w:rPr>
+          <w:noProof/>
+        </w:rPr>
+        <w:instrText xml:space="preserve"> SEQ Abbildung \* ARABIC </w:instrText>
+      </w:r>
+      <w:r>
+        <w:rPr>
+          <w:noProof/>
+        </w:rPr>
+        <w:fldChar w:fldCharType="separate"/>
+      </w:r>
+      <w:r>
+        <w:rPr>
+          <w:noProof/>
+        </w:rPr>
+        <w:t>6</w:t>
+      </w:r>
+      <w:r>
+        <w:rPr>
+          <w:noProof/>
+        </w:rPr>
+        <w:fldChar w:fldCharType="end"/>
+      </w:r>
       <w:r>
         <w:t>: Stage 2 des Detektormoduls</w:t>
       </w:r>
@@ -1857,6 +1965,7 @@
       <w:r>
         <w:rPr>
           <w:noProof/>
+          <w:lang w:eastAsia="de-DE"/>
         </w:rPr>
         <mc:AlternateContent>
           <mc:Choice Requires="wps">
@@ -1914,7 +2023,7 @@
               </wp:anchor>
             </w:drawing>
           </mc:Choice>
-          <mc:Fallback>
+          <mc:Fallback xmlns:w16se="http://schemas.microsoft.com/office/word/2015/wordml/symex" xmlns:w16cid="http://schemas.microsoft.com/office/word/2016/wordml/cid" xmlns:am3d="http://schemas.microsoft.com/office/drawing/2017/model3d" xmlns:aink="http://schemas.microsoft.com/office/drawing/2016/ink" xmlns:cx8="http://schemas.microsoft.com/office/drawing/2016/5/14/chartex" xmlns:cx7="http://schemas.microsoft.com/office/drawing/2016/5/13/chartex" xmlns:cx6="http://schemas.microsoft.com/office/drawing/2016/5/12/chartex" xmlns:cx5="http://schemas.microsoft.com/office/drawing/2016/5/11/chartex" xmlns:cx4="http://schemas.microsoft.com/office/drawing/2016/5/10/chartex" xmlns:cx3="http://schemas.microsoft.com/office/drawing/2016/5/9/chartex" xmlns:cx2="http://schemas.microsoft.com/office/drawing/2015/10/21/chartex" xmlns:cx1="http://schemas.microsoft.com/office/drawing/2015/9/8/chartex" xmlns:cx="http://schemas.microsoft.com/office/drawing/2014/chartex">
             <w:pict>
               <v:shape w14:anchorId="0B261B38" id="Gerade Verbindung mit Pfeil 26" o:spid="_x0000_s1026" type="#_x0000_t32" style="position:absolute;margin-left:281.35pt;margin-top:198.05pt;width:48pt;height:12.6pt;flip:x;z-index:251685888;visibility:visible;mso-wrap-style:square;mso-height-percent:0;mso-wrap-distance-left:9pt;mso-wrap-distance-top:0;mso-wrap-distance-right:9pt;mso-wrap-distance-bottom:0;mso-position-horizontal:absolute;mso-position-horizontal-relative:text;mso-position-vertical:absolute;mso-position-vertical-relative:text;mso-height-percent:0;mso-height-relative:margin" o:gfxdata="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" strokecolor="#4472c4 [3204]" strokeweight=".5pt">
                 <v:stroke endarrow="block" joinstyle="miter"/>
@@ -1926,6 +2035,7 @@
       <w:r>
         <w:rPr>
           <w:noProof/>
+          <w:lang w:eastAsia="de-DE"/>
         </w:rPr>
         <mc:AlternateContent>
           <mc:Choice Requires="wps">
@@ -1986,7 +2096,7 @@
               </wp:anchor>
             </w:drawing>
           </mc:Choice>
-          <mc:Fallback>
+          <mc:Fallback xmlns:w16se="http://schemas.microsoft.com/office/word/2015/wordml/symex" xmlns:w16cid="http://schemas.microsoft.com/office/word/2016/wordml/cid" xmlns:am3d="http://schemas.microsoft.com/office/drawing/2017/model3d" xmlns:aink="http://schemas.microsoft.com/office/drawing/2016/ink" xmlns:cx8="http://schemas.microsoft.com/office/drawing/2016/5/14/chartex" xmlns:cx7="http://schemas.microsoft.com/office/drawing/2016/5/13/chartex" xmlns:cx6="http://schemas.microsoft.com/office/drawing/2016/5/12/chartex" xmlns:cx5="http://schemas.microsoft.com/office/drawing/2016/5/11/chartex" xmlns:cx4="http://schemas.microsoft.com/office/drawing/2016/5/10/chartex" xmlns:cx3="http://schemas.microsoft.com/office/drawing/2016/5/9/chartex" xmlns:cx2="http://schemas.microsoft.com/office/drawing/2015/10/21/chartex" xmlns:cx1="http://schemas.microsoft.com/office/drawing/2015/9/8/chartex" xmlns:cx="http://schemas.microsoft.com/office/drawing/2014/chartex">
             <w:pict>
               <v:shape w14:anchorId="0688B037" id="Gerade Verbindung mit Pfeil 25" o:spid="_x0000_s1026" type="#_x0000_t32" style="position:absolute;margin-left:258.55pt;margin-top:153.65pt;width:1in;height:3.6pt;flip:x;z-index:251683840;visibility:visible;mso-wrap-style:square;mso-width-percent:0;mso-height-percent:0;mso-wrap-distance-left:9pt;mso-wrap-distance-top:0;mso-wrap-distance-right:9pt;mso-wrap-distance-bottom:0;mso-position-horizontal:absolute;mso-position-horizontal-relative:text;mso-position-vertical:absolute;mso-position-vertical-relative:text;mso-width-percent:0;mso-height-percent:0;mso-width-relative:margin;mso-height-relative:margin" o:gfxdata="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" strokecolor="#4472c4 [3204]" strokeweight=".5pt">
                 <v:stroke endarrow="block" joinstyle="miter"/>
@@ -1998,6 +2108,7 @@
       <w:r>
         <w:rPr>
           <w:noProof/>
+          <w:lang w:eastAsia="de-DE"/>
         </w:rPr>
         <mc:AlternateContent>
           <mc:Choice Requires="wps">
@@ -2052,7 +2163,7 @@
               </wp:anchor>
             </w:drawing>
           </mc:Choice>
-          <mc:Fallback>
+          <mc:Fallback xmlns:w16se="http://schemas.microsoft.com/office/word/2015/wordml/symex" xmlns:w16cid="http://schemas.microsoft.com/office/word/2016/wordml/cid" xmlns:am3d="http://schemas.microsoft.com/office/drawing/2017/model3d" xmlns:aink="http://schemas.microsoft.com/office/drawing/2016/ink" xmlns:cx8="http://schemas.microsoft.com/office/drawing/2016/5/14/chartex" xmlns:cx7="http://schemas.microsoft.com/office/drawing/2016/5/13/chartex" xmlns:cx6="http://schemas.microsoft.com/office/drawing/2016/5/12/chartex" xmlns:cx5="http://schemas.microsoft.com/office/drawing/2016/5/11/chartex" xmlns:cx4="http://schemas.microsoft.com/office/drawing/2016/5/10/chartex" xmlns:cx3="http://schemas.microsoft.com/office/drawing/2016/5/9/chartex" xmlns:cx2="http://schemas.microsoft.com/office/drawing/2015/10/21/chartex" xmlns:cx1="http://schemas.microsoft.com/office/drawing/2015/9/8/chartex" xmlns:cx="http://schemas.microsoft.com/office/drawing/2014/chartex">
             <w:pict>
               <v:shape w14:anchorId="60488EEA" id="Gerade Verbindung mit Pfeil 24" o:spid="_x0000_s1026" type="#_x0000_t32" style="position:absolute;margin-left:280.8pt;margin-top:106.8pt;width:48pt;height:.6pt;flip:x y;z-index:251681792;visibility:visible;mso-wrap-style:square;mso-wrap-distance-left:9pt;mso-wrap-distance-top:0;mso-wrap-distance-right:9pt;mso-wrap-distance-bottom:0;mso-position-horizontal:absolute;mso-position-horizontal-relative:text;mso-position-vertical:absolute;mso-position-vertical-relative:text" o:gfxdata="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" strokecolor="#4472c4 [3204]" strokeweight=".5pt">
                 <v:stroke endarrow="block" joinstyle="miter"/>
@@ -2064,6 +2175,7 @@
       <w:r>
         <w:rPr>
           <w:noProof/>
+          <w:lang w:eastAsia="de-DE"/>
         </w:rPr>
         <mc:AlternateContent>
           <mc:Choice Requires="wps">
@@ -2118,7 +2230,7 @@
               </wp:anchor>
             </w:drawing>
           </mc:Choice>
-          <mc:Fallback>
+          <mc:Fallback xmlns:w16se="http://schemas.microsoft.com/office/word/2015/wordml/symex" xmlns:w16cid="http://schemas.microsoft.com/office/word/2016/wordml/cid" xmlns:am3d="http://schemas.microsoft.com/office/drawing/2017/model3d" xmlns:aink="http://schemas.microsoft.com/office/drawing/2016/ink" xmlns:cx8="http://schemas.microsoft.com/office/drawing/2016/5/14/chartex" xmlns:cx7="http://schemas.microsoft.com/office/drawing/2016/5/13/chartex" xmlns:cx6="http://schemas.microsoft.com/office/drawing/2016/5/12/chartex" xmlns:cx5="http://schemas.microsoft.com/office/drawing/2016/5/11/chartex" xmlns:cx4="http://schemas.microsoft.com/office/drawing/2016/5/10/chartex" xmlns:cx3="http://schemas.microsoft.com/office/drawing/2016/5/9/chartex" xmlns:cx2="http://schemas.microsoft.com/office/drawing/2015/10/21/chartex" xmlns:cx1="http://schemas.microsoft.com/office/drawing/2015/9/8/chartex" xmlns:cx="http://schemas.microsoft.com/office/drawing/2014/chartex">
             <w:pict>
               <v:shape w14:anchorId="0C730193" id="Gerade Verbindung mit Pfeil 23" o:spid="_x0000_s1026" type="#_x0000_t32" style="position:absolute;margin-left:283.15pt;margin-top:61.25pt;width:48pt;height:.6pt;flip:x y;z-index:251679744;visibility:visible;mso-wrap-style:square;mso-wrap-distance-left:9pt;mso-wrap-distance-top:0;mso-wrap-distance-right:9pt;mso-wrap-distance-bottom:0;mso-position-horizontal:absolute;mso-position-horizontal-relative:text;mso-position-vertical:absolute;mso-position-vertical-relative:text" o:gfxdata="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" strokecolor="#4472c4 [3204]" strokeweight=".5pt">
                 <v:stroke endarrow="block" joinstyle="miter"/>
@@ -2130,6 +2242,7 @@
       <w:r>
         <w:rPr>
           <w:noProof/>
+          <w:lang w:eastAsia="de-DE"/>
         </w:rPr>
         <mc:AlternateContent>
           <mc:Choice Requires="wps">
@@ -2217,7 +2330,7 @@
               </wp:anchor>
             </w:drawing>
           </mc:Choice>
-          <mc:Fallback>
+          <mc:Fallback xmlns:w16se="http://schemas.microsoft.com/office/word/2015/wordml/symex" xmlns:w16cid="http://schemas.microsoft.com/office/word/2016/wordml/cid" xmlns:am3d="http://schemas.microsoft.com/office/drawing/2017/model3d" xmlns:aink="http://schemas.microsoft.com/office/drawing/2016/ink" xmlns:cx8="http://schemas.microsoft.com/office/drawing/2016/5/14/chartex" xmlns:cx7="http://schemas.microsoft.com/office/drawing/2016/5/13/chartex" xmlns:cx6="http://schemas.microsoft.com/office/drawing/2016/5/12/chartex" xmlns:cx5="http://schemas.microsoft.com/office/drawing/2016/5/11/chartex" xmlns:cx4="http://schemas.microsoft.com/office/drawing/2016/5/10/chartex" xmlns:cx3="http://schemas.microsoft.com/office/drawing/2016/5/9/chartex" xmlns:cx2="http://schemas.microsoft.com/office/drawing/2015/10/21/chartex" xmlns:cx1="http://schemas.microsoft.com/office/drawing/2015/9/8/chartex" xmlns:cx="http://schemas.microsoft.com/office/drawing/2014/chartex">
             <w:pict>
               <v:shape id="_x0000_s1029" type="#_x0000_t202" style="position:absolute;left:0;text-align:left;margin-left:325.15pt;margin-top:403.2pt;width:73.2pt;height:117.35pt;z-index:-251637760;visibility:visible;mso-wrap-style:square;mso-width-percent:0;mso-height-percent:200;mso-wrap-distance-left:9pt;mso-wrap-distance-top:3.6pt;mso-wrap-distance-right:9pt;mso-wrap-distance-bottom:3.6pt;mso-position-horizontal:absolute;mso-position-horizontal-relative:margin;mso-position-vertical:absolute;mso-position-vertical-relative:page;mso-width-percent:0;mso-height-percent:200;mso-width-relative:margin;mso-height-relative:margin;v-text-anchor:top" o:gfxdata="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" strokecolor="white [3212]">
                 <v:textbox style="mso-fit-shape-to-text:t">
@@ -2256,6 +2369,7 @@
       <w:r>
         <w:rPr>
           <w:noProof/>
+          <w:lang w:eastAsia="de-DE"/>
         </w:rPr>
         <w:drawing>
           <wp:inline distT="0" distB="0" distL="0" distR="0">
@@ -2327,14 +2441,36 @@
       <w:r>
         <w:t xml:space="preserve">Abbildung </w:t>
       </w:r>
-      <w:fldSimple w:instr=" SEQ Abbildung \* ARABIC ">
-        <w:r>
-          <w:rPr>
-            <w:noProof/>
-          </w:rPr>
-          <w:t>7</w:t>
-        </w:r>
-      </w:fldSimple>
+      <w:r>
+        <w:rPr>
+          <w:noProof/>
+        </w:rPr>
+        <w:fldChar w:fldCharType="begin"/>
+      </w:r>
+      <w:r>
+        <w:rPr>
+          <w:noProof/>
+        </w:rPr>
+        <w:instrText xml:space="preserve"> SEQ Abbildung \* ARABIC </w:instrText>
+      </w:r>
+      <w:r>
+        <w:rPr>
+          <w:noProof/>
+        </w:rPr>
+        <w:fldChar w:fldCharType="separate"/>
+      </w:r>
+      <w:r>
+        <w:rPr>
+          <w:noProof/>
+        </w:rPr>
+        <w:t>7</w:t>
+      </w:r>
+      <w:r>
+        <w:rPr>
+          <w:noProof/>
+        </w:rPr>
+        <w:fldChar w:fldCharType="end"/>
+      </w:r>
       <w:r>
         <w:t>: Detektormodul</w:t>
       </w:r>
@@ -2392,6 +2528,7 @@
       <w:r>
         <w:rPr>
           <w:noProof/>
+          <w:lang w:eastAsia="de-DE"/>
         </w:rPr>
         <w:lastRenderedPageBreak/>
         <w:drawing>
@@ -2449,6 +2586,7 @@
       <w:r>
         <w:rPr>
           <w:noProof/>
+          <w:lang w:eastAsia="de-DE"/>
         </w:rPr>
         <w:drawing>
           <wp:inline distT="0" distB="0" distL="0" distR="0">
@@ -2508,6 +2646,7 @@
       <w:r>
         <w:rPr>
           <w:noProof/>
+          <w:lang w:eastAsia="de-DE"/>
         </w:rPr>
         <w:drawing>
           <wp:inline distT="0" distB="0" distL="0" distR="0">
@@ -2551,8 +2690,6 @@
           </wp:inline>
         </w:drawing>
       </w:r>
-      <w:bookmarkStart w:id="0" w:name="_GoBack"/>
-      <w:bookmarkEnd w:id="0"/>
     </w:p>
     <w:p>
       <w:pPr>
@@ -2562,14 +2699,36 @@
       <w:r>
         <w:t xml:space="preserve">Abbildung </w:t>
       </w:r>
-      <w:fldSimple w:instr=" SEQ Abbildung \* ARABIC ">
-        <w:r>
-          <w:rPr>
-            <w:noProof/>
-          </w:rPr>
-          <w:t>8</w:t>
-        </w:r>
-      </w:fldSimple>
+      <w:r>
+        <w:rPr>
+          <w:noProof/>
+        </w:rPr>
+        <w:fldChar w:fldCharType="begin"/>
+      </w:r>
+      <w:r>
+        <w:rPr>
+          <w:noProof/>
+        </w:rPr>
+        <w:instrText xml:space="preserve"> SEQ Abbildung \* ARABIC </w:instrText>
+      </w:r>
+      <w:r>
+        <w:rPr>
+          <w:noProof/>
+        </w:rPr>
+        <w:fldChar w:fldCharType="separate"/>
+      </w:r>
+      <w:r>
+        <w:rPr>
+          <w:noProof/>
+        </w:rPr>
+        <w:t>8</w:t>
+      </w:r>
+      <w:r>
+        <w:rPr>
+          <w:noProof/>
+        </w:rPr>
+        <w:fldChar w:fldCharType="end"/>
+      </w:r>
       <w:r>
         <w:t xml:space="preserve">: </w:t>
       </w:r>
@@ -2581,16 +2740,9 @@
       <w:r>
         <w:t xml:space="preserve"> und sieben Detektormodule</w:t>
       </w:r>
+      <w:bookmarkStart w:id="0" w:name="_GoBack"/>
+      <w:bookmarkEnd w:id="0"/>
     </w:p>
-    <w:p/>
-    <w:p/>
-    <w:p>
-      <w:pPr>
-        <w:jc w:val="center"/>
-      </w:pPr>
-    </w:p>
-    <w:p/>
-    <w:p/>
     <w:sectPr>
       <w:pgSz w:w="11906" w:h="16838"/>
       <w:pgMar w:top="1417" w:right="1417" w:bottom="1134" w:left="1417" w:header="708" w:footer="708" w:gutter="0"/>
@@ -2602,7 +2754,7 @@
 </file>
 
 <file path=word/styles.xml><?xml version="1.0" encoding="utf-8"?>
-<w:styles xmlns:mc="http://schemas.openxmlformats.org/markup-compatibility/2006" xmlns:r="http://schemas.openxmlformats.org/officeDocument/2006/relationships" xmlns:w="http://schemas.openxmlformats.org/wordprocessingml/2006/main" xmlns:w14="http://schemas.microsoft.com/office/word/2010/wordml" xmlns:w15="http://schemas.microsoft.com/office/word/2012/wordml" xmlns:w16cid="http://schemas.microsoft.com/office/word/2016/wordml/cid" xmlns:w16se="http://schemas.microsoft.com/office/word/2015/wordml/symex" mc:Ignorable="w14 w15 w16se w16cid">
+<w:styles xmlns:mc="http://schemas.openxmlformats.org/markup-compatibility/2006" xmlns:r="http://schemas.openxmlformats.org/officeDocument/2006/relationships" xmlns:w="http://schemas.openxmlformats.org/wordprocessingml/2006/main" xmlns:w14="http://schemas.microsoft.com/office/word/2010/wordml" xmlns:w15="http://schemas.microsoft.com/office/word/2012/wordml" mc:Ignorable="w14 w15">
   <w:docDefaults>
     <w:rPrDefault>
       <w:rPr>
@@ -2618,7 +2770,7 @@
       </w:pPr>
     </w:pPrDefault>
   </w:docDefaults>
-  <w:latentStyles w:defLockedState="0" w:defUIPriority="99" w:defSemiHidden="0" w:defUnhideWhenUsed="0" w:defQFormat="0" w:count="375">
+  <w:latentStyles w:defLockedState="0" w:defUIPriority="99" w:defSemiHidden="0" w:defUnhideWhenUsed="0" w:defQFormat="0" w:count="371">
     <w:lsdException w:name="Normal" w:uiPriority="0" w:qFormat="1"/>
     <w:lsdException w:name="heading 1" w:uiPriority="9" w:qFormat="1"/>
     <w:lsdException w:name="heading 2" w:semiHidden="1" w:uiPriority="9" w:unhideWhenUsed="1" w:qFormat="1"/>
@@ -2990,10 +3142,6 @@
     <w:lsdException w:name="List Table 5 Dark Accent 6" w:uiPriority="50"/>
     <w:lsdException w:name="List Table 6 Colorful Accent 6" w:uiPriority="51"/>
     <w:lsdException w:name="List Table 7 Colorful Accent 6" w:uiPriority="52"/>
-    <w:lsdException w:name="Mention" w:semiHidden="1" w:unhideWhenUsed="1"/>
-    <w:lsdException w:name="Smart Hyperlink" w:semiHidden="1" w:unhideWhenUsed="1"/>
-    <w:lsdException w:name="Hashtag" w:semiHidden="1" w:unhideWhenUsed="1"/>
-    <w:lsdException w:name="Unresolved Mention" w:semiHidden="1" w:unhideWhenUsed="1"/>
   </w:latentStyles>
   <w:style w:type="paragraph" w:default="1" w:styleId="Standard">
     <w:name w:val="Normal"/>

</xml_diff>